<commit_message>
minor changes in cpp + finished sprawozdanie docx&pdf
</commit_message>
<xml_diff>
--- a/Sprawozdanie.docx
+++ b/Sprawozdanie.docx
@@ -363,7 +363,7 @@
           <w:r>
             <w:fldChar w:fldCharType="separate"/>
           </w:r>
-          <w:hyperlink w:anchor="_Toc440734097" w:history="1">
+          <w:hyperlink w:anchor="_Toc440809727" w:history="1">
             <w:r>
               <w:rPr>
                 <w:rStyle w:val="Hipercze"/>
@@ -405,7 +405,7 @@
                 <w:noProof/>
                 <w:webHidden/>
               </w:rPr>
-              <w:instrText xml:space="preserve"> PAGEREF _Toc440734097 \h </w:instrText>
+              <w:instrText xml:space="preserve"> PAGEREF _Toc440809727 \h </w:instrText>
             </w:r>
             <w:r>
               <w:rPr>
@@ -449,7 +449,7 @@
               <w:lang w:eastAsia="pl-PL"/>
             </w:rPr>
           </w:pPr>
-          <w:hyperlink w:anchor="_Toc440734098" w:history="1">
+          <w:hyperlink w:anchor="_Toc440809728" w:history="1">
             <w:r>
               <w:rPr>
                 <w:rStyle w:val="Hipercze"/>
@@ -491,7 +491,7 @@
                 <w:noProof/>
                 <w:webHidden/>
               </w:rPr>
-              <w:instrText xml:space="preserve"> PAGEREF _Toc440734098 \h </w:instrText>
+              <w:instrText xml:space="preserve"> PAGEREF _Toc440809728 \h </w:instrText>
             </w:r>
             <w:r>
               <w:rPr>
@@ -535,7 +535,7 @@
               <w:lang w:eastAsia="pl-PL"/>
             </w:rPr>
           </w:pPr>
-          <w:hyperlink w:anchor="_Toc440734099" w:history="1">
+          <w:hyperlink w:anchor="_Toc440809729" w:history="1">
             <w:r>
               <w:rPr>
                 <w:rStyle w:val="Hipercze"/>
@@ -577,7 +577,7 @@
                 <w:noProof/>
                 <w:webHidden/>
               </w:rPr>
-              <w:instrText xml:space="preserve"> PAGEREF _Toc440734099 \h </w:instrText>
+              <w:instrText xml:space="preserve"> PAGEREF _Toc440809729 \h </w:instrText>
             </w:r>
             <w:r>
               <w:rPr>
@@ -620,7 +620,7 @@
               <w:lang w:eastAsia="pl-PL"/>
             </w:rPr>
           </w:pPr>
-          <w:hyperlink w:anchor="_Toc440734100" w:history="1">
+          <w:hyperlink w:anchor="_Toc440809730" w:history="1">
             <w:r>
               <w:rPr>
                 <w:rStyle w:val="Hipercze"/>
@@ -647,7 +647,7 @@
                 <w:noProof/>
                 <w:webHidden/>
               </w:rPr>
-              <w:instrText xml:space="preserve"> PAGEREF _Toc440734100 \h </w:instrText>
+              <w:instrText xml:space="preserve"> PAGEREF _Toc440809730 \h </w:instrText>
             </w:r>
             <w:r>
               <w:rPr>
@@ -690,7 +690,7 @@
               <w:lang w:eastAsia="pl-PL"/>
             </w:rPr>
           </w:pPr>
-          <w:hyperlink w:anchor="_Toc440734101" w:history="1">
+          <w:hyperlink w:anchor="_Toc440809731" w:history="1">
             <w:r>
               <w:rPr>
                 <w:rStyle w:val="Hipercze"/>
@@ -717,7 +717,7 @@
                 <w:noProof/>
                 <w:webHidden/>
               </w:rPr>
-              <w:instrText xml:space="preserve"> PAGEREF _Toc440734101 \h </w:instrText>
+              <w:instrText xml:space="preserve"> PAGEREF _Toc440809731 \h </w:instrText>
             </w:r>
             <w:r>
               <w:rPr>
@@ -760,7 +760,7 @@
               <w:lang w:eastAsia="pl-PL"/>
             </w:rPr>
           </w:pPr>
-          <w:hyperlink w:anchor="_Toc440734102" w:history="1">
+          <w:hyperlink w:anchor="_Toc440809732" w:history="1">
             <w:r>
               <w:rPr>
                 <w:rStyle w:val="Hipercze"/>
@@ -787,7 +787,7 @@
                 <w:noProof/>
                 <w:webHidden/>
               </w:rPr>
-              <w:instrText xml:space="preserve"> PAGEREF _Toc440734102 \h </w:instrText>
+              <w:instrText xml:space="preserve"> PAGEREF _Toc440809732 \h </w:instrText>
             </w:r>
             <w:r>
               <w:rPr>
@@ -831,7 +831,7 @@
               <w:lang w:eastAsia="pl-PL"/>
             </w:rPr>
           </w:pPr>
-          <w:hyperlink w:anchor="_Toc440734103" w:history="1">
+          <w:hyperlink w:anchor="_Toc440809733" w:history="1">
             <w:r>
               <w:rPr>
                 <w:rStyle w:val="Hipercze"/>
@@ -873,7 +873,7 @@
                 <w:noProof/>
                 <w:webHidden/>
               </w:rPr>
-              <w:instrText xml:space="preserve"> PAGEREF _Toc440734103 \h </w:instrText>
+              <w:instrText xml:space="preserve"> PAGEREF _Toc440809733 \h </w:instrText>
             </w:r>
             <w:r>
               <w:rPr>
@@ -917,7 +917,7 @@
               <w:lang w:eastAsia="pl-PL"/>
             </w:rPr>
           </w:pPr>
-          <w:hyperlink w:anchor="_Toc440734104" w:history="1">
+          <w:hyperlink w:anchor="_Toc440809734" w:history="1">
             <w:r>
               <w:rPr>
                 <w:rStyle w:val="Hipercze"/>
@@ -959,7 +959,7 @@
                 <w:noProof/>
                 <w:webHidden/>
               </w:rPr>
-              <w:instrText xml:space="preserve"> PAGEREF _Toc440734104 \h </w:instrText>
+              <w:instrText xml:space="preserve"> PAGEREF _Toc440809734 \h </w:instrText>
             </w:r>
             <w:r>
               <w:rPr>
@@ -1002,7 +1002,7 @@
               <w:lang w:eastAsia="pl-PL"/>
             </w:rPr>
           </w:pPr>
-          <w:hyperlink w:anchor="_Toc440734105" w:history="1">
+          <w:hyperlink w:anchor="_Toc440809735" w:history="1">
             <w:r>
               <w:rPr>
                 <w:rStyle w:val="Hipercze"/>
@@ -1029,7 +1029,7 @@
                 <w:noProof/>
                 <w:webHidden/>
               </w:rPr>
-              <w:instrText xml:space="preserve"> PAGEREF _Toc440734105 \h </w:instrText>
+              <w:instrText xml:space="preserve"> PAGEREF _Toc440809735 \h </w:instrText>
             </w:r>
             <w:r>
               <w:rPr>
@@ -1090,7 +1090,7 @@
           <w:numId w:val="1"/>
         </w:numPr>
       </w:pPr>
-      <w:bookmarkStart w:id="0" w:name="_Toc440734097"/>
+      <w:bookmarkStart w:id="0" w:name="_Toc440809727"/>
       <w:r>
         <w:lastRenderedPageBreak/>
         <w:t>Wstęp</w:t>
@@ -1129,7 +1129,13 @@
         </m:r>
       </m:oMath>
       <w:r>
-        <w:t xml:space="preserve"> przedstawione na rysunku 1.1. Są one pobierane co pewien ustalony okres próbkowania. </w:t>
+        <w:t xml:space="preserve"> przedstawione na rysunku 1.1. Są one pobierane co pewien </w:t>
+      </w:r>
+      <w:r>
+        <w:t xml:space="preserve">stały </w:t>
+      </w:r>
+      <w:r>
+        <w:t xml:space="preserve">ustalony okres próbkowania. </w:t>
       </w:r>
       <w:r>
         <w:tab/>
@@ -1388,10 +1394,19 @@
         <w:t xml:space="preserve"> z powodzeniem</w:t>
       </w:r>
       <w:r>
-        <w:t xml:space="preserve"> przetestowane w wersji 2013b. Próbowano także uruchomić interfejs na wersji 2011a, jednak w tej wersji brakuje już funkcji, które zostały zaimplementowane w późniejszej wersji</w:t>
-      </w:r>
-      <w:r>
-        <w:t>, a są używane w interfejsie</w:t>
+        <w:t xml:space="preserve"> przetestowane w wersji 2013b. Próbowano także uruchomić interfejs na wersji 2011a, jednak w tej wersji brakuje już funkcji</w:t>
+      </w:r>
+      <w:r>
+        <w:t xml:space="preserve"> zaimplementowanych w</w:t>
+      </w:r>
+      <w:r>
+        <w:t> </w:t>
+      </w:r>
+      <w:r>
+        <w:t>nowszych wersjach środowiska,</w:t>
+      </w:r>
+      <w:r>
+        <w:t xml:space="preserve"> a są używane w interfejsie</w:t>
       </w:r>
       <w:r>
         <w:t>.</w:t>
@@ -1408,7 +1423,7 @@
       <w:r>
         <w:br w:type="column"/>
       </w:r>
-      <w:bookmarkStart w:id="1" w:name="_Toc440734098"/>
+      <w:bookmarkStart w:id="1" w:name="_Toc440809728"/>
       <w:r>
         <w:lastRenderedPageBreak/>
         <w:t>Wprowadzenie teoretyczne</w:t>
@@ -1477,16 +1492,8 @@
         <w:rPr>
           <w:rFonts w:eastAsiaTheme="minorEastAsia"/>
         </w:rPr>
-        <w:t xml:space="preserve"> lub procedurą dyskretnej </w:t>
-      </w:r>
-      <w:proofErr w:type="spellStart"/>
-      <w:r>
-        <w:rPr>
-          <w:rFonts w:eastAsiaTheme="minorEastAsia"/>
-        </w:rPr>
-        <w:t>dekonwolucji</w:t>
-      </w:r>
-      <w:proofErr w:type="spellEnd"/>
+        <w:t xml:space="preserve"> lub procedurą dyskretnej dekonwolucji</w:t>
+      </w:r>
       <w:r>
         <w:rPr>
           <w:rFonts w:eastAsiaTheme="minorEastAsia"/>
@@ -4445,7 +4452,7 @@
           <w:numId w:val="1"/>
         </w:numPr>
       </w:pPr>
-      <w:bookmarkStart w:id="2" w:name="_Toc440734099"/>
+      <w:bookmarkStart w:id="2" w:name="_Toc440809729"/>
       <w:r>
         <w:t>Opis oprogramowania</w:t>
       </w:r>
@@ -4480,7 +4487,7 @@
       <w:pPr>
         <w:pStyle w:val="Nagwek2"/>
       </w:pPr>
-      <w:bookmarkStart w:id="3" w:name="_Toc440734100"/>
+      <w:bookmarkStart w:id="3" w:name="_Toc440809730"/>
       <w:r>
         <w:t xml:space="preserve">3.1 Interfejs graficzny do </w:t>
       </w:r>
@@ -4507,7 +4514,13 @@
         <w:t xml:space="preserve">rowania i wyjścia z obiektu bez znajomości dynamiki obiektu. Dane wygenerowane w opisywanym GUI są zapisywane w pliku tekstowym, w którym oprócz sterowania i wyjścia znajduje się także odpowiadający wektor czasu. Wektory w pliku są zapisane w trzech kolumnach, w których kolejno znajdują się wektory: czasu, sterowania i wyjścia. </w:t>
       </w:r>
       <w:r>
-        <w:t>Poniżej pokazano fragment przykładowego pliku, kolejne wartości są oddzielone spacją.</w:t>
+        <w:t>Poniżej pokaza</w:t>
+      </w:r>
+      <w:r>
+        <w:t>no fragment przykładowego pliku,</w:t>
+      </w:r>
+      <w:r>
+        <w:t xml:space="preserve"> kolejne wartości są oddzielone spacją.</w:t>
       </w:r>
     </w:p>
     <w:p>
@@ -4636,14 +4649,12 @@
         <w:tab/>
         <w:t xml:space="preserve">Interfejs graficzny należy uruchomić wpisując komendę </w:t>
       </w:r>
-      <w:proofErr w:type="spellStart"/>
       <w:r>
         <w:rPr>
           <w:i/>
         </w:rPr>
         <w:t>generateData</w:t>
       </w:r>
-      <w:proofErr w:type="spellEnd"/>
       <w:r>
         <w:t xml:space="preserve"> w linii komend w środowisku MATLAB. Folder z oprogramowaniem musi być folderem bieżącym lub musi być dodany do ścieżki. Po wywołaniu skryptu ukaże się okno pokazane na rysunku 3.1.</w:t>
       </w:r>
@@ -4758,16 +4769,8 @@
         <w:rPr>
           <w:i/>
         </w:rPr>
-        <w:t xml:space="preserve"> </w:t>
-      </w:r>
-      <w:proofErr w:type="spellStart"/>
-      <w:r>
-        <w:rPr>
-          <w:i/>
-        </w:rPr>
-        <w:t>name</w:t>
-      </w:r>
-      <w:proofErr w:type="spellEnd"/>
+        <w:t xml:space="preserve"> name</w:t>
+      </w:r>
       <w:r>
         <w:t xml:space="preserve"> – nazwa własna przeprowadzanego eksperymentu. Nazwa ta będzie</w:t>
       </w:r>
@@ -4805,19 +4808,11 @@
         </w:numPr>
         <w:jc w:val="both"/>
       </w:pPr>
-      <w:proofErr w:type="spellStart"/>
       <w:r>
         <w:rPr>
           <w:i/>
         </w:rPr>
-        <w:t>Sample</w:t>
-      </w:r>
-      <w:proofErr w:type="spellEnd"/>
-      <w:r>
-        <w:rPr>
-          <w:i/>
-        </w:rPr>
-        <w:t xml:space="preserve"> time </w:t>
+        <w:t xml:space="preserve">Sample time </w:t>
       </w:r>
       <w:r>
         <w:t>– czas próbkowania.</w:t>
@@ -4832,14 +4827,12 @@
         </w:numPr>
         <w:jc w:val="both"/>
       </w:pPr>
-      <w:proofErr w:type="spellStart"/>
       <w:r>
         <w:rPr>
           <w:i/>
         </w:rPr>
         <w:t>Duration</w:t>
       </w:r>
-      <w:proofErr w:type="spellEnd"/>
       <w:r>
         <w:t>– czas trwania symulacji eksperymentu.</w:t>
       </w:r>
@@ -4852,93 +4845,53 @@
       <w:r>
         <w:t xml:space="preserve">Kolejnym istotnym parametrem, który należy ustawić przed uruchomieniem symulacji jest transmitancja obiektu, którą należy podać w części </w:t>
       </w:r>
-      <w:proofErr w:type="spellStart"/>
       <w:r>
         <w:rPr>
           <w:i/>
         </w:rPr>
-        <w:t>Continuous</w:t>
-      </w:r>
-      <w:proofErr w:type="spellEnd"/>
+        <w:t>Continuous Transfer Function</w:t>
+      </w:r>
+      <w:r>
+        <w:t xml:space="preserve"> w postaci jej licznika (</w:t>
+      </w:r>
       <w:r>
         <w:rPr>
           <w:i/>
         </w:rPr>
-        <w:t xml:space="preserve"> Transfer </w:t>
-      </w:r>
-      <w:proofErr w:type="spellStart"/>
+        <w:t>Numerator</w:t>
+      </w:r>
+      <w:r>
+        <w:t>) i mianownika (</w:t>
+      </w:r>
       <w:r>
         <w:rPr>
           <w:i/>
         </w:rPr>
-        <w:t>Function</w:t>
-      </w:r>
-      <w:proofErr w:type="spellEnd"/>
-      <w:r>
-        <w:t xml:space="preserve"> w postaci jej licznika (</w:t>
+        <w:t>Denominator</w:t>
+      </w:r>
+      <w:r>
+        <w:t xml:space="preserve">). Wektory można podać w formacie języka MATLAB, czyli jako ciąg współczynników stojących przy kolejnych składnikach wielomianu oddzielonych spacją. Wektory można wprowadzać w nawiasach kwadratowych lub bez. Należy pamiętać o tym, że transmitancja musi być podana w poprawnej formie (stopień licznika musi być mniejszy od stopnia mianownika). W przypadku gdy zasada ta nie będzie zachowana, albo licznik lub mianownik nie został wprowadzony, przy próbie wygenerowania danych (przyciski </w:t>
       </w:r>
       <w:r>
         <w:rPr>
           <w:i/>
         </w:rPr>
-        <w:t>Numerator</w:t>
-      </w:r>
-      <w:r>
-        <w:t>) i mianownika (</w:t>
+        <w:t>View r</w:t>
       </w:r>
       <w:r>
         <w:rPr>
           <w:i/>
         </w:rPr>
-        <w:t>Denominator</w:t>
-      </w:r>
-      <w:r>
-        <w:t xml:space="preserve">). Wektory można podać w formacie języka MATLAB, czyli jako ciąg współczynników stojących przy kolejnych składnikach wielomianu oddzielonych spacją. Wektory można wprowadzać w nawiasach kwadratowych lub bez. Należy pamiętać o tym, że transmitancja musi być podana w poprawnej formie (stopień licznika musi być mniejszy od stopnia mianownika). W przypadku gdy zasada ta nie będzie zachowana, albo licznik lub mianownik nie został wprowadzony, przy próbie wygenerowania danych (przyciski </w:t>
-      </w:r>
-      <w:proofErr w:type="spellStart"/>
+        <w:t>esults</w:t>
+      </w:r>
+      <w:r>
+        <w:t xml:space="preserve"> i </w:t>
+      </w:r>
       <w:r>
         <w:rPr>
           <w:i/>
         </w:rPr>
-        <w:t>View</w:t>
-      </w:r>
-      <w:proofErr w:type="spellEnd"/>
-      <w:r>
-        <w:rPr>
-          <w:i/>
-        </w:rPr>
-        <w:t xml:space="preserve"> </w:t>
-      </w:r>
-      <w:proofErr w:type="spellStart"/>
-      <w:r>
-        <w:rPr>
-          <w:i/>
-        </w:rPr>
-        <w:t>r</w:t>
-      </w:r>
-      <w:r>
-        <w:rPr>
-          <w:i/>
-        </w:rPr>
-        <w:t>esults</w:t>
-      </w:r>
-      <w:proofErr w:type="spellEnd"/>
-      <w:r>
-        <w:t xml:space="preserve"> i </w:t>
-      </w:r>
-      <w:proofErr w:type="spellStart"/>
-      <w:r>
-        <w:rPr>
-          <w:i/>
-        </w:rPr>
-        <w:t>Save</w:t>
-      </w:r>
-      <w:proofErr w:type="spellEnd"/>
-      <w:r>
-        <w:rPr>
-          <w:i/>
-        </w:rPr>
-        <w:t xml:space="preserve"> to file</w:t>
+        <w:t>Save to file</w:t>
       </w:r>
       <w:r>
         <w:t xml:space="preserve"> opisane w </w:t>
@@ -5321,14 +5274,12 @@
       <w:r>
         <w:t xml:space="preserve">bloku </w:t>
       </w:r>
-      <w:proofErr w:type="spellStart"/>
       <w:r>
         <w:rPr>
           <w:i/>
         </w:rPr>
         <w:t>Control</w:t>
       </w:r>
-      <w:proofErr w:type="spellEnd"/>
       <w:r>
         <w:t>. Składa się on z </w:t>
       </w:r>
@@ -5416,7 +5367,6 @@
         </w:rPr>
         <w:t xml:space="preserve">Rozwijane menu z panelu </w:t>
       </w:r>
-      <w:proofErr w:type="spellStart"/>
       <w:r>
         <w:rPr>
           <w:i/>
@@ -5424,7 +5374,6 @@
         </w:rPr>
         <w:t>Control</w:t>
       </w:r>
-      <w:proofErr w:type="spellEnd"/>
     </w:p>
     <w:p>
       <w:pPr>
@@ -5465,14 +5414,12 @@
       <w:r>
         <w:t xml:space="preserve"> (</w:t>
       </w:r>
-      <w:proofErr w:type="spellStart"/>
       <w:r>
         <w:rPr>
           <w:i/>
         </w:rPr>
         <w:t>Value</w:t>
       </w:r>
-      <w:proofErr w:type="spellEnd"/>
       <w:r>
         <w:t>)</w:t>
       </w:r>
@@ -5510,14 +5457,12 @@
       <w:r>
         <w:t xml:space="preserve"> - </w:t>
       </w:r>
-      <w:proofErr w:type="spellStart"/>
       <w:r>
         <w:rPr>
           <w:i/>
         </w:rPr>
         <w:t>Slope</w:t>
       </w:r>
-      <w:proofErr w:type="spellEnd"/>
       <w:r>
         <w:t xml:space="preserve"> (wzrost wartości sterowania w ciągu sekundy) oraz wartość nasycenia</w:t>
       </w:r>
@@ -5528,16 +5473,8 @@
         <w:rPr>
           <w:i/>
         </w:rPr>
-        <w:t xml:space="preserve">Max </w:t>
-      </w:r>
-      <w:proofErr w:type="spellStart"/>
-      <w:r>
-        <w:rPr>
-          <w:i/>
-        </w:rPr>
-        <w:t>value</w:t>
-      </w:r>
-      <w:proofErr w:type="spellEnd"/>
+        <w:t>Max value</w:t>
+      </w:r>
       <w:r>
         <w:t xml:space="preserve"> (rysunek 3.5b).</w:t>
       </w:r>
@@ -5583,7 +5520,6 @@
         </w:rPr>
         <w:t xml:space="preserve"> (</w:t>
       </w:r>
-      <w:proofErr w:type="spellStart"/>
       <w:r>
         <w:rPr>
           <w:rFonts w:eastAsiaTheme="minorEastAsia"/>
@@ -5591,7 +5527,6 @@
         </w:rPr>
         <w:t>Amplitude</w:t>
       </w:r>
-      <w:proofErr w:type="spellEnd"/>
       <w:r>
         <w:rPr>
           <w:rFonts w:eastAsiaTheme="minorEastAsia"/>
@@ -5610,7 +5545,6 @@
         </w:rPr>
         <w:t xml:space="preserve"> (</w:t>
       </w:r>
-      <w:proofErr w:type="spellStart"/>
       <w:r>
         <w:rPr>
           <w:rFonts w:eastAsiaTheme="minorEastAsia"/>
@@ -5618,7 +5552,6 @@
         </w:rPr>
         <w:t>Frequency</w:t>
       </w:r>
-      <w:proofErr w:type="spellEnd"/>
       <w:r>
         <w:rPr>
           <w:rFonts w:eastAsiaTheme="minorEastAsia"/>
@@ -5656,14 +5589,12 @@
       <w:r>
         <w:t xml:space="preserve"> (</w:t>
       </w:r>
-      <w:proofErr w:type="spellStart"/>
       <w:r>
         <w:rPr>
           <w:i/>
         </w:rPr>
         <w:t>Amplitude</w:t>
       </w:r>
-      <w:proofErr w:type="spellEnd"/>
       <w:r>
         <w:t>) i </w:t>
       </w:r>
@@ -5673,14 +5604,12 @@
       <w:r>
         <w:t xml:space="preserve"> (</w:t>
       </w:r>
-      <w:proofErr w:type="spellStart"/>
       <w:r>
         <w:rPr>
           <w:i/>
         </w:rPr>
         <w:t>Frequency</w:t>
       </w:r>
-      <w:proofErr w:type="spellEnd"/>
       <w:r>
         <w:t>)</w:t>
       </w:r>
@@ -5697,19 +5626,11 @@
         </w:numPr>
         <w:jc w:val="both"/>
       </w:pPr>
-      <w:proofErr w:type="spellStart"/>
       <w:r>
         <w:rPr>
           <w:i/>
         </w:rPr>
-        <w:t>Variant</w:t>
-      </w:r>
-      <w:proofErr w:type="spellEnd"/>
-      <w:r>
-        <w:rPr>
-          <w:i/>
-        </w:rPr>
-        <w:t xml:space="preserve"> </w:t>
+        <w:t xml:space="preserve">Variant </w:t>
       </w:r>
       <w:r>
         <w:t>– funkcja krążąca wokół zadanej wartości w sposób nieregularny. Możliwymi do ustawienia parametrami są: wartość wokół której będzie krążyć wartość funkcji</w:t>
@@ -5845,64 +5766,30 @@
       <w:r>
         <w:t xml:space="preserve"> do modelu (panel </w:t>
       </w:r>
-      <w:proofErr w:type="spellStart"/>
       <w:r>
         <w:rPr>
           <w:i/>
         </w:rPr>
         <w:t>Noise</w:t>
       </w:r>
-      <w:proofErr w:type="spellEnd"/>
       <w:r>
         <w:t xml:space="preserve">). Są to zakłócenia będące szumem białym. Aby dodać zakłócenia należy zaznaczyć pole </w:t>
       </w:r>
-      <w:proofErr w:type="spellStart"/>
       <w:r>
         <w:rPr>
           <w:i/>
         </w:rPr>
-        <w:t>Enable</w:t>
-      </w:r>
-      <w:proofErr w:type="spellEnd"/>
+        <w:t>Enable white noise</w:t>
+      </w:r>
+      <w:r>
+        <w:t xml:space="preserve">. Dopóki pole to nie będzie zaznaczone pole </w:t>
+      </w:r>
       <w:r>
         <w:rPr>
           <w:i/>
         </w:rPr>
-        <w:t xml:space="preserve"> </w:t>
-      </w:r>
-      <w:proofErr w:type="spellStart"/>
-      <w:r>
-        <w:rPr>
-          <w:i/>
-        </w:rPr>
-        <w:t>white</w:t>
-      </w:r>
-      <w:proofErr w:type="spellEnd"/>
-      <w:r>
-        <w:rPr>
-          <w:i/>
-        </w:rPr>
-        <w:t xml:space="preserve"> </w:t>
-      </w:r>
-      <w:proofErr w:type="spellStart"/>
-      <w:r>
-        <w:rPr>
-          <w:i/>
-        </w:rPr>
-        <w:t>noise</w:t>
-      </w:r>
-      <w:proofErr w:type="spellEnd"/>
-      <w:r>
-        <w:t xml:space="preserve">. Dopóki pole to nie będzie zaznaczone pole </w:t>
-      </w:r>
-      <w:proofErr w:type="spellStart"/>
-      <w:r>
-        <w:rPr>
-          <w:i/>
-        </w:rPr>
         <w:t>Amplitude</w:t>
       </w:r>
-      <w:proofErr w:type="spellEnd"/>
       <w:r>
         <w:t xml:space="preserve"> będzie nieaktywne</w:t>
       </w:r>
@@ -5952,25 +5839,21 @@
       <w:r>
         <w:t xml:space="preserve"> Pokazane są na nim dwie funkcje: sterowanie (</w:t>
       </w:r>
-      <w:proofErr w:type="spellStart"/>
       <w:r>
         <w:rPr>
           <w:i/>
         </w:rPr>
         <w:t>Control</w:t>
       </w:r>
-      <w:proofErr w:type="spellEnd"/>
       <w:r>
         <w:t>) oraz odpowiedź (</w:t>
       </w:r>
-      <w:proofErr w:type="spellStart"/>
       <w:r>
         <w:rPr>
           <w:i/>
         </w:rPr>
         <w:t>Response</w:t>
       </w:r>
-      <w:proofErr w:type="spellEnd"/>
       <w:r>
         <w:t xml:space="preserve">). Panel </w:t>
       </w:r>
@@ -6090,86 +5973,54 @@
       <w:r>
         <w:t xml:space="preserve"> można wygenerować dane wejściowe do właściwego programu z algorytmem. Dodatkową opcją jest możliwość wyświetlenia wykresów bez zapisywania danych do pliku, co wykonuje się za pomocą przycisku </w:t>
       </w:r>
-      <w:proofErr w:type="spellStart"/>
       <w:r>
         <w:rPr>
           <w:i/>
         </w:rPr>
-        <w:t>View</w:t>
-      </w:r>
-      <w:proofErr w:type="spellEnd"/>
+        <w:t>View Results</w:t>
+      </w:r>
+      <w:r>
+        <w:t xml:space="preserve">. Przycisk </w:t>
+      </w:r>
       <w:r>
         <w:rPr>
           <w:i/>
         </w:rPr>
-        <w:t xml:space="preserve"> </w:t>
-      </w:r>
-      <w:proofErr w:type="spellStart"/>
+        <w:t>Save to file</w:t>
+      </w:r>
+      <w:r>
+        <w:t xml:space="preserve"> generuje dane, wyświetla je na wykresie i zapisuje do pliku o nazwie </w:t>
+      </w:r>
       <w:r>
         <w:rPr>
           <w:i/>
         </w:rPr>
-        <w:t>Results</w:t>
-      </w:r>
-      <w:proofErr w:type="spellEnd"/>
-      <w:r>
-        <w:t xml:space="preserve">. Przycisk </w:t>
-      </w:r>
-      <w:proofErr w:type="spellStart"/>
+        <w:t>test_data.txt</w:t>
+      </w:r>
+      <w:r>
+        <w:t xml:space="preserve">, gdzie </w:t>
+      </w:r>
       <w:r>
         <w:rPr>
           <w:i/>
         </w:rPr>
-        <w:t>Save</w:t>
-      </w:r>
-      <w:proofErr w:type="spellEnd"/>
+        <w:t>test</w:t>
+      </w:r>
+      <w:r>
+        <w:t xml:space="preserve"> jest nazwą podaną w polu </w:t>
+      </w:r>
       <w:r>
         <w:rPr>
           <w:i/>
         </w:rPr>
-        <w:t xml:space="preserve"> to file</w:t>
-      </w:r>
-      <w:r>
-        <w:t xml:space="preserve"> generuje dane, wyświetla je na wykresie i zapisuje do pliku o nazwie </w:t>
+        <w:t>Test</w:t>
       </w:r>
       <w:r>
         <w:rPr>
           <w:i/>
         </w:rPr>
-        <w:t>test_data.txt</w:t>
-      </w:r>
-      <w:r>
-        <w:t xml:space="preserve">, gdzie </w:t>
-      </w:r>
-      <w:r>
-        <w:rPr>
-          <w:i/>
-        </w:rPr>
-        <w:t>test</w:t>
-      </w:r>
-      <w:r>
-        <w:t xml:space="preserve"> jest nazwą podaną w polu </w:t>
-      </w:r>
-      <w:r>
-        <w:rPr>
-          <w:i/>
-        </w:rPr>
-        <w:t>Test</w:t>
-      </w:r>
-      <w:r>
-        <w:rPr>
-          <w:i/>
-        </w:rPr>
-        <w:t xml:space="preserve"> </w:t>
-      </w:r>
-      <w:proofErr w:type="spellStart"/>
-      <w:r>
-        <w:rPr>
-          <w:i/>
-        </w:rPr>
-        <w:t>name</w:t>
-      </w:r>
-      <w:proofErr w:type="spellEnd"/>
+        <w:t xml:space="preserve"> name</w:t>
+      </w:r>
       <w:r>
         <w:t>. Format pliku jest taki jak opisano na początku tego rozdziału.</w:t>
       </w:r>
@@ -6263,21 +6114,12 @@
         </w:rPr>
         <w:t xml:space="preserve"> Komunikat ukazujący się po generacji danych (za pomocą przycisku </w:t>
       </w:r>
-      <w:proofErr w:type="spellStart"/>
       <w:r>
         <w:rPr>
           <w:i/>
           <w:sz w:val="18"/>
         </w:rPr>
-        <w:t>Save</w:t>
-      </w:r>
-      <w:proofErr w:type="spellEnd"/>
-      <w:r>
-        <w:rPr>
-          <w:i/>
-          <w:sz w:val="18"/>
-        </w:rPr>
-        <w:t xml:space="preserve"> to file</w:t>
+        <w:t>Save to file</w:t>
       </w:r>
       <w:r>
         <w:rPr>
@@ -6299,14 +6141,12 @@
         <w:tab/>
         <w:t>Dane sterujące i wyjściowe dla obiektu wybranego za pomocą interfejsu są generowane przy użyciu modelu w środowisku Simulink (</w:t>
       </w:r>
-      <w:proofErr w:type="spellStart"/>
       <w:r>
         <w:rPr>
           <w:i/>
         </w:rPr>
         <w:t>generate_model.slx</w:t>
       </w:r>
-      <w:proofErr w:type="spellEnd"/>
       <w:r>
         <w:t xml:space="preserve">). W modelu tym znajdują się wszystkie </w:t>
       </w:r>
@@ -6323,16 +6163,8 @@
         <w:rPr>
           <w:i/>
         </w:rPr>
-        <w:t xml:space="preserve">Zero-Order </w:t>
-      </w:r>
-      <w:proofErr w:type="spellStart"/>
-      <w:r>
-        <w:rPr>
-          <w:i/>
-        </w:rPr>
-        <w:t>Hold</w:t>
-      </w:r>
-      <w:proofErr w:type="spellEnd"/>
+        <w:t>Zero-Order Hold</w:t>
+      </w:r>
       <w:r>
         <w:t>). Model środowiska Simulink jest przedstawiony na rysunku 3.8.</w:t>
       </w:r>
@@ -6417,7 +6249,6 @@
         </w:rPr>
         <w:t xml:space="preserve"> Model symulacyjny zapisany w pliku </w:t>
       </w:r>
-      <w:proofErr w:type="spellStart"/>
       <w:r>
         <w:rPr>
           <w:i/>
@@ -6425,7 +6256,6 @@
         </w:rPr>
         <w:t>generate_model.slx</w:t>
       </w:r>
-      <w:proofErr w:type="spellEnd"/>
     </w:p>
     <w:p>
       <w:pPr>
@@ -6440,31 +6270,21 @@
         <w:tab/>
         <w:t>W przypadku uruchomienia symulacji z zapisaniem danych do pliku (</w:t>
       </w:r>
-      <w:proofErr w:type="spellStart"/>
       <w:r>
         <w:rPr>
           <w:i/>
         </w:rPr>
-        <w:t>Save</w:t>
-      </w:r>
-      <w:proofErr w:type="spellEnd"/>
+        <w:t>Save to file</w:t>
+      </w:r>
+      <w:r>
+        <w:t xml:space="preserve">) tworzony jest dodatkowo plik </w:t>
+      </w:r>
       <w:r>
         <w:rPr>
           <w:i/>
         </w:rPr>
-        <w:t xml:space="preserve"> to file</w:t>
-      </w:r>
-      <w:r>
-        <w:t xml:space="preserve">) tworzony jest dodatkowo plik </w:t>
-      </w:r>
-      <w:proofErr w:type="spellStart"/>
-      <w:r>
-        <w:rPr>
-          <w:i/>
-        </w:rPr>
         <w:t>test_tf.mat</w:t>
       </w:r>
-      <w:proofErr w:type="spellEnd"/>
       <w:r>
         <w:t xml:space="preserve"> z zapisaną transmitancją obiektu. Transmitancja ta nie jest znana właściwemu programowi z algorytmem, </w:t>
       </w:r>
@@ -6478,7 +6298,19 @@
         <w:t>w</w:t>
       </w:r>
       <w:r>
-        <w:t xml:space="preserve"> trzeciej części oprogramowania, czyli drugiego interfejsu graficznego napisanego w środowisku MATLAB</w:t>
+        <w:t xml:space="preserve"> trzeciej części oprogramowania, czyli drugi</w:t>
+      </w:r>
+      <w:r>
+        <w:t xml:space="preserve">m </w:t>
+      </w:r>
+      <w:r>
+        <w:t>interfejs</w:t>
+      </w:r>
+      <w:r>
+        <w:t>ie graficznym napisanym</w:t>
+      </w:r>
+      <w:r>
+        <w:t xml:space="preserve"> w środowisku MATLAB</w:t>
       </w:r>
       <w:r>
         <w:t xml:space="preserve"> (rozdział 3.3)</w:t>
@@ -6498,14 +6330,12 @@
         <w:tab/>
         <w:t xml:space="preserve">Ostatnim przyciskiem w interfejsie jest funkcja </w:t>
       </w:r>
-      <w:proofErr w:type="spellStart"/>
       <w:r>
         <w:rPr>
           <w:i/>
         </w:rPr>
         <w:t>Compute</w:t>
       </w:r>
-      <w:proofErr w:type="spellEnd"/>
       <w:r>
         <w:t xml:space="preserve">. Służy ona do uruchomienia programu napisanego w języku C++, który zawiera właściwy algorytm do wyznaczania pożądanych charakterystyk. Program ten jest uruchamiany z pliku wykonywalnego </w:t>
       </w:r>
@@ -6518,14 +6348,12 @@
       <w:r>
         <w:t xml:space="preserve"> za pomocą komendy systemowej. Po wykonaniu programu zostaje wyświetlony komunikat pokazany na rysunku 3.9. Jest w nim napisana nazwa pliku, do którego zostały zapisane wyniki obliczeń w postaci wektorów czasu oraz kolejno charakterystyki impulsowej i skokowej. Struktura pliku opisana została w rozdziale 3.2. Plik ten następnie będzie można wczytać w kolejnym interfejsie graficznym </w:t>
       </w:r>
-      <w:proofErr w:type="spellStart"/>
       <w:r>
         <w:rPr>
           <w:i/>
         </w:rPr>
         <w:t>compareData.m</w:t>
       </w:r>
-      <w:proofErr w:type="spellEnd"/>
       <w:r>
         <w:t>, który jest opisany w rozdziale 3.3.</w:t>
       </w:r>
@@ -6638,7 +6466,7 @@
       <w:pPr>
         <w:pStyle w:val="Nagwek2"/>
       </w:pPr>
-      <w:bookmarkStart w:id="4" w:name="_Toc440734101"/>
+      <w:bookmarkStart w:id="4" w:name="_Toc440809731"/>
       <w:r>
         <w:t xml:space="preserve">3.2 </w:t>
       </w:r>
@@ -6668,14 +6496,12 @@
         </w:numPr>
         <w:jc w:val="both"/>
       </w:pPr>
-      <w:proofErr w:type="spellStart"/>
       <w:r>
         <w:rPr>
           <w:i/>
         </w:rPr>
         <w:t>main.cpp</w:t>
       </w:r>
-      <w:proofErr w:type="spellEnd"/>
       <w:r>
         <w:t xml:space="preserve"> – główny plik programu</w:t>
       </w:r>
@@ -6689,42 +6515,20 @@
         </w:numPr>
         <w:jc w:val="both"/>
       </w:pPr>
-      <w:proofErr w:type="spellStart"/>
       <w:r>
         <w:rPr>
           <w:i/>
         </w:rPr>
-        <w:t>get_impulse_response.h</w:t>
-      </w:r>
-      <w:proofErr w:type="spellEnd"/>
+        <w:t xml:space="preserve">get_impulse_response.h </w:t>
+      </w:r>
+      <w:r>
+        <w:t>i</w:t>
+      </w:r>
       <w:r>
         <w:rPr>
           <w:i/>
         </w:rPr>
-        <w:t xml:space="preserve"> </w:t>
-      </w:r>
-      <w:r>
-        <w:t>i</w:t>
-      </w:r>
-      <w:r>
-        <w:rPr>
-          <w:i/>
-        </w:rPr>
-        <w:t xml:space="preserve"> </w:t>
-      </w:r>
-      <w:proofErr w:type="spellStart"/>
-      <w:r>
-        <w:rPr>
-          <w:i/>
-        </w:rPr>
-        <w:t>get_impulse_response.cpp</w:t>
-      </w:r>
-      <w:proofErr w:type="spellEnd"/>
-      <w:r>
-        <w:rPr>
-          <w:i/>
-        </w:rPr>
-        <w:t xml:space="preserve"> </w:t>
+        <w:t xml:space="preserve"> get_impulse_response.cpp </w:t>
       </w:r>
       <w:r>
         <w:t>– obliczanie charakterystyki impulsowej</w:t>
@@ -6739,61 +6543,45 @@
         </w:numPr>
         <w:jc w:val="both"/>
       </w:pPr>
-      <w:proofErr w:type="spellStart"/>
       <w:r>
         <w:rPr>
           <w:i/>
         </w:rPr>
-        <w:t>get_step_response.h</w:t>
-      </w:r>
-      <w:proofErr w:type="spellEnd"/>
+        <w:t xml:space="preserve">get_step_response.h </w:t>
+      </w:r>
+      <w:r>
+        <w:t>i</w:t>
+      </w:r>
       <w:r>
         <w:rPr>
           <w:i/>
         </w:rPr>
+        <w:t xml:space="preserve"> get_step_response.cpp</w:t>
+      </w:r>
+      <w:r>
+        <w:t xml:space="preserve"> – obliczanie charakterystyki skokowej</w:t>
+      </w:r>
+    </w:p>
+    <w:p>
+      <w:pPr>
+        <w:jc w:val="both"/>
+      </w:pPr>
+      <w:r>
+        <w:t xml:space="preserve">W aplikacji stworzonej na potrzeby projektu wykorzystywany jest plik wykonywalny o nazwie </w:t>
+      </w:r>
+      <w:r>
+        <w:rPr>
+          <w:i/>
+        </w:rPr>
+        <w:t>responses.exe</w:t>
+      </w:r>
+      <w:r>
+        <w:rPr>
+          <w:i/>
+        </w:rPr>
         <w:t xml:space="preserve"> </w:t>
       </w:r>
       <w:r>
-        <w:t>i</w:t>
-      </w:r>
-      <w:r>
-        <w:rPr>
-          <w:i/>
-        </w:rPr>
-        <w:t xml:space="preserve"> </w:t>
-      </w:r>
-      <w:proofErr w:type="spellStart"/>
-      <w:r>
-        <w:rPr>
-          <w:i/>
-        </w:rPr>
-        <w:t>get_step_response.cpp</w:t>
-      </w:r>
-      <w:proofErr w:type="spellEnd"/>
-      <w:r>
-        <w:t xml:space="preserve"> – obliczanie charakterystyki skokowej</w:t>
-      </w:r>
-    </w:p>
-    <w:p>
-      <w:pPr>
-        <w:jc w:val="both"/>
-      </w:pPr>
-      <w:r>
-        <w:t xml:space="preserve">W aplikacji stworzonej na potrzeby projektu wykorzystywany jest plik wykonywalny o nazwie </w:t>
-      </w:r>
-      <w:r>
-        <w:rPr>
-          <w:i/>
-        </w:rPr>
-        <w:t>responses.exe</w:t>
-      </w:r>
-      <w:r>
-        <w:rPr>
-          <w:i/>
-        </w:rPr>
-        <w:t xml:space="preserve"> </w:t>
-      </w:r>
-      <w:r>
         <w:t>wygenerowany podczas kompilacji ww. plików</w:t>
       </w:r>
       <w:r>
@@ -6821,23 +6609,7 @@
       </w:pPr>
       <w:r>
         <w:tab/>
-        <w:t xml:space="preserve">Do napisania funkcji wykorzystano standardową bibliotekę STL (Standard </w:t>
-      </w:r>
-      <w:proofErr w:type="spellStart"/>
-      <w:r>
-        <w:t>Template</w:t>
-      </w:r>
-      <w:proofErr w:type="spellEnd"/>
-      <w:r>
-        <w:t xml:space="preserve"> </w:t>
-      </w:r>
-      <w:proofErr w:type="spellStart"/>
-      <w:r>
-        <w:t>Library</w:t>
-      </w:r>
-      <w:proofErr w:type="spellEnd"/>
-      <w:r>
-        <w:t xml:space="preserve">)[2], a w szczególności klasę </w:t>
+        <w:t xml:space="preserve">Do napisania funkcji wykorzystano standardową bibliotekę STL (Standard Template Library)[2], a w szczególności klasę </w:t>
       </w:r>
       <w:r>
         <w:rPr>
@@ -6857,15 +6629,13 @@
           <w:lang w:val="en-US"/>
         </w:rPr>
       </w:pPr>
-      <w:proofErr w:type="spellStart"/>
       <w:r>
         <w:rPr>
           <w:b/>
           <w:lang w:val="en-US"/>
         </w:rPr>
-        <w:t>Pliki</w:t>
-      </w:r>
-      <w:proofErr w:type="spellEnd"/>
+        <w:t>Pliki nagłówkowe</w:t>
+      </w:r>
       <w:r>
         <w:rPr>
           <w:b/>
@@ -6873,23 +6643,6 @@
         </w:rPr>
         <w:t xml:space="preserve"> </w:t>
       </w:r>
-      <w:proofErr w:type="spellStart"/>
-      <w:r>
-        <w:rPr>
-          <w:b/>
-          <w:lang w:val="en-US"/>
-        </w:rPr>
-        <w:t>nagłówkowe</w:t>
-      </w:r>
-      <w:proofErr w:type="spellEnd"/>
-      <w:r>
-        <w:rPr>
-          <w:b/>
-          <w:lang w:val="en-US"/>
-        </w:rPr>
-        <w:t xml:space="preserve"> </w:t>
-      </w:r>
-      <w:proofErr w:type="spellStart"/>
       <w:r>
         <w:rPr>
           <w:b/>
@@ -6898,31 +6651,13 @@
         </w:rPr>
         <w:t>get_impulse_response.h</w:t>
       </w:r>
-      <w:proofErr w:type="spellEnd"/>
       <w:r>
         <w:rPr>
           <w:b/>
           <w:lang w:val="en-US"/>
         </w:rPr>
-        <w:t xml:space="preserve"> </w:t>
-      </w:r>
-      <w:proofErr w:type="spellStart"/>
-      <w:r>
-        <w:rPr>
-          <w:b/>
-          <w:lang w:val="en-US"/>
-        </w:rPr>
-        <w:t>i</w:t>
-      </w:r>
-      <w:proofErr w:type="spellEnd"/>
-      <w:r>
-        <w:rPr>
-          <w:b/>
-          <w:lang w:val="en-US"/>
-        </w:rPr>
-        <w:t xml:space="preserve"> </w:t>
-      </w:r>
-      <w:proofErr w:type="spellStart"/>
+        <w:t xml:space="preserve"> i </w:t>
+      </w:r>
       <w:r>
         <w:rPr>
           <w:b/>
@@ -6931,7 +6666,6 @@
         </w:rPr>
         <w:t>get_step_response.h</w:t>
       </w:r>
-      <w:proofErr w:type="spellEnd"/>
       <w:r>
         <w:rPr>
           <w:b/>
@@ -6953,39 +6687,20 @@
       <w:r>
         <w:t xml:space="preserve">Pliki nagłówkowe zawierają deklaracje funkcji </w:t>
       </w:r>
-      <w:proofErr w:type="spellStart"/>
       <w:r>
         <w:rPr>
           <w:i/>
         </w:rPr>
-        <w:t>get_impulse_response</w:t>
-      </w:r>
-      <w:proofErr w:type="spellEnd"/>
+        <w:t>get_impulse_response()</w:t>
+      </w:r>
+      <w:r>
+        <w:t xml:space="preserve"> i get</w:t>
+      </w:r>
       <w:r>
         <w:rPr>
           <w:i/>
         </w:rPr>
-        <w:t>()</w:t>
-      </w:r>
-      <w:r>
-        <w:t xml:space="preserve"> i </w:t>
-      </w:r>
-      <w:proofErr w:type="spellStart"/>
-      <w:r>
-        <w:t>get</w:t>
-      </w:r>
-      <w:r>
-        <w:rPr>
-          <w:i/>
-        </w:rPr>
-        <w:t>_step_response</w:t>
-      </w:r>
-      <w:proofErr w:type="spellEnd"/>
-      <w:r>
-        <w:rPr>
-          <w:i/>
-        </w:rPr>
-        <w:t>()</w:t>
+        <w:t>_step_response()</w:t>
       </w:r>
       <w:r>
         <w:t>.</w:t>
@@ -6997,15 +6712,7 @@
         <w:t xml:space="preserve"> dołączyć</w:t>
       </w:r>
       <w:r>
-        <w:t xml:space="preserve"> w pliku </w:t>
-      </w:r>
-      <w:proofErr w:type="spellStart"/>
-      <w:r>
-        <w:t>main.cpp</w:t>
-      </w:r>
-      <w:proofErr w:type="spellEnd"/>
-      <w:r>
-        <w:t>:</w:t>
+        <w:t xml:space="preserve"> w pliku main.cpp:</w:t>
       </w:r>
     </w:p>
     <w:p>
@@ -7016,7 +6723,6 @@
         <w:spacing w:after="0" w:line="240" w:lineRule="auto"/>
         <w:rPr>
           <w:rFonts w:ascii="Consolas" w:hAnsi="Consolas" w:cs="Consolas"/>
-          <w:color w:val="000000"/>
           <w:sz w:val="19"/>
           <w:szCs w:val="19"/>
           <w:highlight w:val="white"/>
@@ -7025,131 +6731,29 @@
       <w:r>
         <w:rPr>
           <w:rFonts w:ascii="Consolas" w:hAnsi="Consolas" w:cs="Consolas"/>
-          <w:color w:val="0000FF"/>
           <w:sz w:val="19"/>
           <w:szCs w:val="19"/>
           <w:highlight w:val="white"/>
         </w:rPr>
-        <w:t>#</w:t>
-      </w:r>
-      <w:proofErr w:type="spellStart"/>
+        <w:t>#include "get_impulse_response.h"</w:t>
+      </w:r>
+    </w:p>
+    <w:p>
+      <w:pPr>
+        <w:jc w:val="both"/>
+        <w:rPr>
+          <w:lang w:val="en-US"/>
+        </w:rPr>
+      </w:pPr>
       <w:r>
         <w:rPr>
           <w:rFonts w:ascii="Consolas" w:hAnsi="Consolas" w:cs="Consolas"/>
-          <w:color w:val="0000FF"/>
-          <w:sz w:val="19"/>
-          <w:szCs w:val="19"/>
-          <w:highlight w:val="white"/>
-        </w:rPr>
-        <w:t>include</w:t>
-      </w:r>
-      <w:proofErr w:type="spellEnd"/>
-      <w:r>
-        <w:rPr>
-          <w:rFonts w:ascii="Consolas" w:hAnsi="Consolas" w:cs="Consolas"/>
-          <w:color w:val="000000"/>
-          <w:sz w:val="19"/>
-          <w:szCs w:val="19"/>
-          <w:highlight w:val="white"/>
-        </w:rPr>
-        <w:t xml:space="preserve"> </w:t>
-      </w:r>
-      <w:r>
-        <w:rPr>
-          <w:rFonts w:ascii="Consolas" w:hAnsi="Consolas" w:cs="Consolas"/>
-          <w:color w:val="A31515"/>
-          <w:sz w:val="19"/>
-          <w:szCs w:val="19"/>
-          <w:highlight w:val="white"/>
-        </w:rPr>
-        <w:t>"</w:t>
-      </w:r>
-      <w:proofErr w:type="spellStart"/>
-      <w:r>
-        <w:rPr>
-          <w:rFonts w:ascii="Consolas" w:hAnsi="Consolas" w:cs="Consolas"/>
-          <w:color w:val="A31515"/>
-          <w:sz w:val="19"/>
-          <w:szCs w:val="19"/>
-          <w:highlight w:val="white"/>
-        </w:rPr>
-        <w:t>get_impulse_response.h</w:t>
-      </w:r>
-      <w:proofErr w:type="spellEnd"/>
-      <w:r>
-        <w:rPr>
-          <w:rFonts w:ascii="Consolas" w:hAnsi="Consolas" w:cs="Consolas"/>
-          <w:color w:val="A31515"/>
-          <w:sz w:val="19"/>
-          <w:szCs w:val="19"/>
-          <w:highlight w:val="white"/>
-        </w:rPr>
-        <w:t>"</w:t>
-      </w:r>
-    </w:p>
-    <w:p>
-      <w:pPr>
-        <w:jc w:val="both"/>
-        <w:rPr>
-          <w:lang w:val="en-US"/>
-        </w:rPr>
-      </w:pPr>
-      <w:r>
-        <w:rPr>
-          <w:rFonts w:ascii="Consolas" w:hAnsi="Consolas" w:cs="Consolas"/>
-          <w:color w:val="0000FF"/>
           <w:sz w:val="19"/>
           <w:szCs w:val="19"/>
           <w:highlight w:val="white"/>
           <w:lang w:val="en-US"/>
         </w:rPr>
-        <w:t>#include</w:t>
-      </w:r>
-      <w:r>
-        <w:rPr>
-          <w:rFonts w:ascii="Consolas" w:hAnsi="Consolas" w:cs="Consolas"/>
-          <w:color w:val="000000"/>
-          <w:sz w:val="19"/>
-          <w:szCs w:val="19"/>
-          <w:highlight w:val="white"/>
-          <w:lang w:val="en-US"/>
-        </w:rPr>
-        <w:t xml:space="preserve"> </w:t>
-      </w:r>
-      <w:r>
-        <w:rPr>
-          <w:rFonts w:ascii="Consolas" w:hAnsi="Consolas" w:cs="Consolas"/>
-          <w:color w:val="A31515"/>
-          <w:sz w:val="19"/>
-          <w:szCs w:val="19"/>
-          <w:highlight w:val="white"/>
-          <w:lang w:val="en-US"/>
-        </w:rPr>
-        <w:t>"</w:t>
-      </w:r>
-      <w:proofErr w:type="spellStart"/>
-      <w:r>
-        <w:rPr>
-          <w:rFonts w:ascii="Consolas" w:hAnsi="Consolas" w:cs="Consolas"/>
-          <w:color w:val="A31515"/>
-          <w:sz w:val="19"/>
-          <w:szCs w:val="19"/>
-          <w:highlight w:val="white"/>
-          <w:lang w:val="en-US"/>
-        </w:rPr>
-        <w:t>get_step_response.h</w:t>
-      </w:r>
-      <w:proofErr w:type="spellEnd"/>
-      <w:r>
-        <w:rPr>
-          <w:rFonts w:ascii="Consolas" w:hAnsi="Consolas" w:cs="Consolas"/>
-          <w:color w:val="A31515"/>
-          <w:sz w:val="19"/>
-          <w:szCs w:val="19"/>
-          <w:highlight w:val="white"/>
-          <w:lang w:val="en-US"/>
-        </w:rPr>
-        <w:t>"</w:t>
+        <w:t>#include "get_step_response.h"</w:t>
       </w:r>
     </w:p>
     <w:p>
@@ -7161,7 +6765,6 @@
           <w:lang w:val="en-US"/>
         </w:rPr>
       </w:pPr>
-      <w:proofErr w:type="spellStart"/>
       <w:r>
         <w:rPr>
           <w:b/>
@@ -7169,7 +6772,6 @@
         </w:rPr>
         <w:t>Plik</w:t>
       </w:r>
-      <w:proofErr w:type="spellEnd"/>
       <w:r>
         <w:rPr>
           <w:b/>
@@ -7192,19 +6794,11 @@
       <w:r>
         <w:t xml:space="preserve">Zawiera ciało funkcji </w:t>
       </w:r>
-      <w:proofErr w:type="spellStart"/>
       <w:r>
         <w:rPr>
           <w:i/>
         </w:rPr>
-        <w:t>get_impulse_response</w:t>
-      </w:r>
-      <w:proofErr w:type="spellEnd"/>
-      <w:r>
-        <w:rPr>
-          <w:i/>
-        </w:rPr>
-        <w:t>()</w:t>
+        <w:t>get_impulse_response()</w:t>
       </w:r>
       <w:r>
         <w:t xml:space="preserve">. Funkcja służy do obliczania charakterystyki impulsowej z wykorzystaniem wzoru rekurencyjnego </w:t>
@@ -7277,7 +6871,6 @@
           <w:lang w:val="en-US"/>
         </w:rPr>
       </w:pPr>
-      <w:proofErr w:type="spellStart"/>
       <w:r>
         <w:rPr>
           <w:b/>
@@ -7285,7 +6878,6 @@
         </w:rPr>
         <w:t>Plik</w:t>
       </w:r>
-      <w:proofErr w:type="spellEnd"/>
       <w:r>
         <w:rPr>
           <w:b/>
@@ -7324,7 +6916,6 @@
       <w:r>
         <w:t xml:space="preserve">Zawiera ciało funkcji </w:t>
       </w:r>
-      <w:proofErr w:type="spellStart"/>
       <w:r>
         <w:rPr>
           <w:i/>
@@ -7341,14 +6932,7 @@
         <w:rPr>
           <w:i/>
         </w:rPr>
-        <w:t>_response</w:t>
-      </w:r>
-      <w:proofErr w:type="spellEnd"/>
-      <w:r>
-        <w:rPr>
-          <w:i/>
-        </w:rPr>
-        <w:t>()</w:t>
+        <w:t>_response()</w:t>
       </w:r>
       <w:r>
         <w:t xml:space="preserve">. Funkcja służy do obliczania charakterystyki skokowej z wykorzystaniem wzoru </w:t>
@@ -7398,19 +6982,11 @@
       <w:r>
         <w:t xml:space="preserve"> </w:t>
       </w:r>
-      <w:proofErr w:type="spellStart"/>
       <w:r>
         <w:rPr>
           <w:i/>
         </w:rPr>
-        <w:t>get_impulse_response</w:t>
-      </w:r>
-      <w:proofErr w:type="spellEnd"/>
-      <w:r>
-        <w:rPr>
-          <w:i/>
-        </w:rPr>
-        <w:t>()</w:t>
+        <w:t>get_impulse_response()</w:t>
       </w:r>
       <w:r>
         <w:t>.</w:t>
@@ -7447,7 +7023,6 @@
         </w:rPr>
         <w:t xml:space="preserve">Plik </w:t>
       </w:r>
-      <w:proofErr w:type="spellStart"/>
       <w:r>
         <w:rPr>
           <w:b/>
@@ -7455,7 +7030,6 @@
         </w:rPr>
         <w:t>main.cpp</w:t>
       </w:r>
-      <w:proofErr w:type="spellEnd"/>
     </w:p>
     <w:p>
       <w:pPr>
@@ -7489,15 +7063,7 @@
         <w:jc w:val="both"/>
       </w:pPr>
       <w:r>
-        <w:t>Wstępne przetwarzanie danych (</w:t>
-      </w:r>
-      <w:proofErr w:type="spellStart"/>
-      <w:r>
-        <w:t>preprocessing</w:t>
-      </w:r>
-      <w:proofErr w:type="spellEnd"/>
-      <w:r>
-        <w:t>)</w:t>
+        <w:t>Wstępne przetwarzanie danych (preprocessing)</w:t>
       </w:r>
     </w:p>
     <w:p>
@@ -7649,15 +7215,7 @@
         <w:jc w:val="both"/>
       </w:pPr>
       <w:r>
-        <w:t xml:space="preserve">lub w linii komend programu </w:t>
-      </w:r>
-      <w:proofErr w:type="spellStart"/>
-      <w:r>
-        <w:t>Matlab</w:t>
-      </w:r>
-      <w:proofErr w:type="spellEnd"/>
-      <w:r>
-        <w:t>:</w:t>
+        <w:t>lub w linii komend programu Matlab:</w:t>
       </w:r>
     </w:p>
     <w:p>
@@ -7678,7 +7236,6 @@
         </w:rPr>
         <w:t xml:space="preserve">&gt;&gt; </w:t>
       </w:r>
-      <w:proofErr w:type="spellStart"/>
       <w:r>
         <w:rPr>
           <w:rFonts w:ascii="Consolas" w:hAnsi="Consolas" w:cs="Consolas"/>
@@ -7695,9 +7252,8 @@
           <w:szCs w:val="20"/>
           <w:lang w:val="en-US"/>
         </w:rPr>
-        <w:t>ame</w:t>
-      </w:r>
-      <w:proofErr w:type="spellEnd"/>
+        <w:t xml:space="preserve">ame = </w:t>
+      </w:r>
       <w:r>
         <w:rPr>
           <w:rFonts w:ascii="Consolas" w:hAnsi="Consolas" w:cs="Consolas"/>
@@ -7705,7 +7261,7 @@
           <w:szCs w:val="20"/>
           <w:lang w:val="en-US"/>
         </w:rPr>
-        <w:t xml:space="preserve"> = </w:t>
+        <w:t>'</w:t>
       </w:r>
       <w:r>
         <w:rPr>
@@ -7714,7 +7270,7 @@
           <w:szCs w:val="20"/>
           <w:lang w:val="en-US"/>
         </w:rPr>
-        <w:t>'</w:t>
+        <w:t>C:\test1\test_data.txt</w:t>
       </w:r>
       <w:r>
         <w:rPr>
@@ -7723,7 +7279,7 @@
           <w:szCs w:val="20"/>
           <w:lang w:val="en-US"/>
         </w:rPr>
-        <w:t>C:\test1\test_data.txt</w:t>
+        <w:t>'</w:t>
       </w:r>
       <w:r>
         <w:rPr>
@@ -7732,7 +7288,7 @@
           <w:szCs w:val="20"/>
           <w:lang w:val="en-US"/>
         </w:rPr>
-        <w:t>'</w:t>
+        <w:br/>
       </w:r>
       <w:r>
         <w:rPr>
@@ -7741,7 +7297,7 @@
           <w:szCs w:val="20"/>
           <w:lang w:val="en-US"/>
         </w:rPr>
-        <w:br/>
+        <w:t>&gt;&gt;</w:t>
       </w:r>
       <w:r>
         <w:rPr>
@@ -7750,9 +7306,8 @@
           <w:szCs w:val="20"/>
           <w:lang w:val="en-US"/>
         </w:rPr>
-        <w:t xml:space="preserve">system(['responses.exe ' </w:t>
-      </w:r>
-      <w:proofErr w:type="spellStart"/>
+        <w:t xml:space="preserve"> </w:t>
+      </w:r>
       <w:r>
         <w:rPr>
           <w:rFonts w:ascii="Consolas" w:hAnsi="Consolas" w:cs="Consolas"/>
@@ -7760,17 +7315,7 @@
           <w:szCs w:val="20"/>
           <w:lang w:val="en-US"/>
         </w:rPr>
-        <w:t>pathName</w:t>
-      </w:r>
-      <w:proofErr w:type="spellEnd"/>
-      <w:r>
-        <w:rPr>
-          <w:rFonts w:ascii="Consolas" w:hAnsi="Consolas" w:cs="Consolas"/>
-          <w:sz w:val="20"/>
-          <w:szCs w:val="20"/>
-          <w:lang w:val="en-US"/>
-        </w:rPr>
-        <w:t>]);</w:t>
+        <w:t>system(['responses.exe ' pathName]);</w:t>
       </w:r>
     </w:p>
     <w:p>
@@ -7782,7 +7327,13 @@
       </w:r>
       <w:r>
         <w:lastRenderedPageBreak/>
-        <w:t>problemy z odczytem danych, aplikacja zostanie zakończona i zostanie zwrócony odpowiedni komunikat</w:t>
+        <w:t xml:space="preserve">problemy z odczytem danych, aplikacja zostanie </w:t>
+      </w:r>
+      <w:r>
+        <w:t>zamknięta</w:t>
+      </w:r>
+      <w:r>
+        <w:t xml:space="preserve"> i zostanie zwrócony odpowiedni komunikat</w:t>
       </w:r>
       <w:r>
         <w:t xml:space="preserve"> o błędzie</w:t>
@@ -7857,15 +7408,7 @@
         <w:t xml:space="preserve"> oznacza to</w:t>
       </w:r>
       <w:r>
-        <w:t xml:space="preserve"> brak danych do obliczenia odpowiedzi impulsowej i skokowej – aplikacja kończy swoje działanie i wyświetla odpowiedni komunikat o błędzie. Kolejnym krokiem jest dostosowanie wektora czasu tak, aby pierwsza chwila czasu miała wartość zero (wektor czasu jest potrzebny w głównej mierze do wyświetlania wykresów). Jeżeli nie nastąpiło zatrzymanie aplikacji z powodu wymienionych błędów, następuje wyświetlenie komunikatu o tym ile próbek zostało usuniętych w </w:t>
-      </w:r>
-      <w:proofErr w:type="spellStart"/>
-      <w:r>
-        <w:t>preprocessingu</w:t>
-      </w:r>
-      <w:proofErr w:type="spellEnd"/>
-      <w:r>
-        <w:t xml:space="preserve"> (za wyjątkiem sytuacji gdy żadne nie zostały usunięte – wtedy komunikat nie wyświetla się).</w:t>
+        <w:t xml:space="preserve"> brak danych do obliczenia odpowiedzi impulsowej i skokowej – aplikacja kończy swoje działanie i wyświetla odpowiedni komunikat o błędzie. Kolejnym krokiem jest dostosowanie wektora czasu tak, aby pierwsza chwila czasu miała wartość zero (wektor czasu jest potrzebny w głównej mierze do wyświetlania wykresów). Jeżeli nie nastąpiło zatrzymanie aplikacji z powodu wymienionych błędów, następuje wyświetlenie komunikatu o tym ile próbek zostało usuniętych w preprocessingu (za wyjątkiem sytuacji gdy żadne nie zostały usunięte – wtedy komunikat nie wyświetla się).</w:t>
       </w:r>
     </w:p>
     <w:p>
@@ -7878,39 +7421,20 @@
       <w:r>
         <w:t xml:space="preserve">Kolejnym etapem jest obliczenie charakterystyk impulsowej i skokowej poprzez wywołanie funkcji </w:t>
       </w:r>
-      <w:proofErr w:type="spellStart"/>
       <w:r>
         <w:rPr>
           <w:i/>
         </w:rPr>
-        <w:t>get_impulse_response</w:t>
-      </w:r>
-      <w:proofErr w:type="spellEnd"/>
+        <w:t>get_impulse_response()</w:t>
+      </w:r>
+      <w:r>
+        <w:t xml:space="preserve"> i get</w:t>
+      </w:r>
       <w:r>
         <w:rPr>
           <w:i/>
         </w:rPr>
-        <w:t>()</w:t>
-      </w:r>
-      <w:r>
-        <w:t xml:space="preserve"> i </w:t>
-      </w:r>
-      <w:proofErr w:type="spellStart"/>
-      <w:r>
-        <w:t>get</w:t>
-      </w:r>
-      <w:r>
-        <w:rPr>
-          <w:i/>
-        </w:rPr>
-        <w:t>_step_response</w:t>
-      </w:r>
-      <w:proofErr w:type="spellEnd"/>
-      <w:r>
-        <w:rPr>
-          <w:i/>
-        </w:rPr>
-        <w:t>()</w:t>
+        <w:t>_step_response()</w:t>
       </w:r>
       <w:r>
         <w:t xml:space="preserve">. </w:t>
@@ -7966,62 +7490,54 @@
         <w:rPr>
           <w:i/>
         </w:rPr>
-        <w:t>_</w:t>
-      </w:r>
-      <w:proofErr w:type="spellStart"/>
+        <w:t>_response</w:t>
+      </w:r>
+      <w:r>
+        <w:t xml:space="preserve"> i będzie się znajdował w tej samej lokalizacji co plik wejściowy. Przykładowo jeżeli plik wejściowy znajduje się w lokalizacji </w:t>
+      </w:r>
       <w:r>
         <w:rPr>
           <w:i/>
         </w:rPr>
+        <w:t xml:space="preserve">C:\test1\test_data.txt </w:t>
+      </w:r>
+      <w:r>
+        <w:t>to zostanie usunięte 5 znaków nazwy (</w:t>
+      </w:r>
+      <w:r>
+        <w:rPr>
+          <w:i/>
+        </w:rPr>
+        <w:t>_data</w:t>
+      </w:r>
+      <w:r>
+        <w:t>) i nazwa zostanie uzupełniona, czyli w efekcie</w:t>
+      </w:r>
+      <w:r>
+        <w:t xml:space="preserve"> plik wyjściowy będzie miał</w:t>
+      </w:r>
+      <w:r>
+        <w:t xml:space="preserve"> lokalizację</w:t>
+      </w:r>
+      <w:r>
+        <w:t xml:space="preserve"> </w:t>
+      </w:r>
+      <w:r>
+        <w:rPr>
+          <w:i/>
+        </w:rPr>
+        <w:t>C:\test1\test_</w:t>
+      </w:r>
+      <w:r>
+        <w:rPr>
+          <w:i/>
+        </w:rPr>
         <w:t>response</w:t>
       </w:r>
-      <w:proofErr w:type="spellEnd"/>
-      <w:r>
-        <w:t xml:space="preserve"> i będzie się znajdował w tej samej lokalizacji co plik wejściowy. Przykładowo jeżeli plik wejściowy znajduje się w lokalizacji </w:t>
-      </w:r>
       <w:r>
         <w:rPr>
           <w:i/>
         </w:rPr>
-        <w:t xml:space="preserve">C:\test1\test_data.txt </w:t>
-      </w:r>
-      <w:r>
-        <w:t>to zostanie usunięte 5 znaków nazwy (</w:t>
-      </w:r>
-      <w:r>
-        <w:rPr>
-          <w:i/>
-        </w:rPr>
-        <w:t>_data</w:t>
-      </w:r>
-      <w:r>
-        <w:t>) i nazwa zostanie uzupełniona, czyli w efekcie</w:t>
-      </w:r>
-      <w:r>
-        <w:t xml:space="preserve"> plik wyjściowy będzie miał</w:t>
-      </w:r>
-      <w:r>
-        <w:t xml:space="preserve"> lokalizację</w:t>
-      </w:r>
-      <w:r>
-        <w:t xml:space="preserve"> </w:t>
-      </w:r>
-      <w:r>
-        <w:rPr>
-          <w:i/>
-        </w:rPr>
-        <w:t>C:\test1\test_</w:t>
-      </w:r>
-      <w:r>
-        <w:rPr>
-          <w:i/>
-        </w:rPr>
-        <w:t>response</w:t>
-      </w:r>
-      <w:r>
-        <w:rPr>
-          <w:i/>
-        </w:rPr>
         <w:t>.txt</w:t>
       </w:r>
     </w:p>
@@ -8030,15 +7546,7 @@
         <w:jc w:val="both"/>
       </w:pPr>
       <w:r>
-        <w:t xml:space="preserve">Plik wyjściowy zawiera wektory: czasu, obliczonej charakterystyki impulsowej i obliczonej charakterystyki skokowej w postaci kolumn rozdzielonych przecinkiem i spacją. Umożliwia to łatwe importowanie pliku w tej postaci do programów Excel lub </w:t>
-      </w:r>
-      <w:proofErr w:type="spellStart"/>
-      <w:r>
-        <w:t>Matlab</w:t>
-      </w:r>
-      <w:proofErr w:type="spellEnd"/>
-      <w:r>
-        <w:t xml:space="preserve"> w celu narysowania wykresu lub dalszej obróbki danych. Przykładowy fragment danych wyjściowych pokazany jest poniżej:</w:t>
+        <w:t>Plik wyjściowy zawiera wektory: czasu, obliczonej charakterystyki impulsowej i obliczonej charakterystyki skokowej w postaci kolumn rozdzielonych przecinkiem i spacją. Umożliwia to łatwe importowanie pliku w tej postaci do programów Excel lub Matlab w celu narysowania wykresu lub dalszej obróbki danych. Przykładowy fragment danych wyjściowych pokazany jest poniżej:</w:t>
       </w:r>
     </w:p>
     <w:p>
@@ -8271,7 +7779,7 @@
       <w:pPr>
         <w:pStyle w:val="Nagwek2"/>
       </w:pPr>
-      <w:bookmarkStart w:id="5" w:name="_Toc440734102"/>
+      <w:bookmarkStart w:id="5" w:name="_Toc440809732"/>
       <w:r>
         <w:lastRenderedPageBreak/>
         <w:t>3.3 Interfejs graficzny do weryfikacji wyników</w:t>
@@ -8300,25 +7808,21 @@
       <w:r>
         <w:t xml:space="preserve"> można uruchomić przez wpisanie komendy </w:t>
       </w:r>
-      <w:proofErr w:type="spellStart"/>
       <w:r>
         <w:rPr>
           <w:i/>
         </w:rPr>
         <w:t>compareData</w:t>
       </w:r>
-      <w:proofErr w:type="spellEnd"/>
       <w:r>
         <w:t xml:space="preserve"> w linii komend w środowisku MATLAB. Weryfikacja ta polega na narysowaniu wykresów z danych uzyskanych z programu opisanego w rozdziale 3.2 oraz porównanie ich z wykresami narysowanymi przez środowisko MATLAB za pomocą funkcji </w:t>
       </w:r>
-      <w:proofErr w:type="spellStart"/>
       <w:r>
         <w:rPr>
           <w:i/>
         </w:rPr>
         <w:t>impulse</w:t>
       </w:r>
-      <w:proofErr w:type="spellEnd"/>
       <w:r>
         <w:t xml:space="preserve"> i </w:t>
       </w:r>
@@ -8331,25 +7835,21 @@
       <w:r>
         <w:t xml:space="preserve">. Jest to możliwe dzięki zapisanej wcześniej do pliku </w:t>
       </w:r>
-      <w:proofErr w:type="spellStart"/>
       <w:r>
         <w:rPr>
           <w:i/>
         </w:rPr>
         <w:t>test_tf.mat</w:t>
       </w:r>
-      <w:proofErr w:type="spellEnd"/>
       <w:r>
         <w:t xml:space="preserve"> transmitancji, ponieważ funkcje </w:t>
       </w:r>
-      <w:proofErr w:type="spellStart"/>
       <w:r>
         <w:rPr>
           <w:i/>
         </w:rPr>
         <w:t>impulse</w:t>
       </w:r>
-      <w:proofErr w:type="spellEnd"/>
       <w:r>
         <w:t xml:space="preserve"> i </w:t>
       </w:r>
@@ -8441,16 +7941,8 @@
         <w:rPr>
           <w:sz w:val="18"/>
         </w:rPr>
-        <w:t xml:space="preserve"> Okno startowe GUI </w:t>
-      </w:r>
-      <w:proofErr w:type="spellStart"/>
-      <w:r>
-        <w:rPr>
-          <w:sz w:val="18"/>
-        </w:rPr>
-        <w:t>compareData</w:t>
-      </w:r>
-      <w:proofErr w:type="spellEnd"/>
+        <w:t xml:space="preserve"> Okno startowe GUI compareData</w:t>
+      </w:r>
     </w:p>
     <w:p>
       <w:pPr>
@@ -8465,127 +7957,59 @@
         <w:tab/>
         <w:t xml:space="preserve">Pierwszym krokiem w przypadku tego GUI jest zawsze wybranie odpowiedniego pliku z danymi za pomocą przycisku </w:t>
       </w:r>
-      <w:proofErr w:type="spellStart"/>
       <w:r>
         <w:rPr>
           <w:i/>
         </w:rPr>
-        <w:t>Choose</w:t>
-      </w:r>
-      <w:proofErr w:type="spellEnd"/>
+        <w:t>Choose File</w:t>
+      </w:r>
+      <w:r>
+        <w:t xml:space="preserve">. Należy pamiętać o tym, żeby wybrać plik, którego nazwa jest zakończona na </w:t>
+      </w:r>
       <w:r>
         <w:rPr>
           <w:i/>
         </w:rPr>
-        <w:t xml:space="preserve"> File</w:t>
-      </w:r>
-      <w:r>
-        <w:t xml:space="preserve">. Należy pamiętać o tym, żeby wybrać plik, którego nazwa jest zakończona na </w:t>
+        <w:t>_response.txt</w:t>
+      </w:r>
+      <w:r>
+        <w:t>, w przeciwnym wypadku zostanie wyświetlony komunikat z błędem.</w:t>
+      </w:r>
+      <w:r>
+        <w:t xml:space="preserve"> Jest to plik z danymi wygenerowany przez program opisany w rozdziale 3.2. Po jego wybraniu w polu edycji zostanie wyświetlona ścieżka do tego pliku.</w:t>
+      </w:r>
+    </w:p>
+    <w:p>
+      <w:pPr>
+        <w:jc w:val="both"/>
+      </w:pPr>
+      <w:r>
+        <w:tab/>
+        <w:t xml:space="preserve">Następnie, aby otrzymać wykresy wyjściowe należy nacisnąć przycisk Compare. Zostaną wtedy wyświetlone wykresy charakterystyk impulsowej (na lewym wykresie) i skokowej (na prawym wykresie). Na każdym z tych wykresów pojawią się </w:t>
+      </w:r>
+      <w:r>
+        <w:t>dwa przebiegi:</w:t>
+      </w:r>
+      <w:r>
+        <w:t xml:space="preserve"> w kolorze niebieskim dane obliczone oraz dane referencyjne w kolorze czerwonym. W przypadku braku pliku z transmitancją obiektu (na przykład w sytuacji gdy dane zbierane były z obiektu rzeczywistego) zostanie wyświetlony tylko wykres danych z pliku. Rysunek 3.11 przedstawia przykładowy fragment GUI po porównaniu wyników. Można na nim zauważyć, że </w:t>
+      </w:r>
+      <w:r>
+        <w:t xml:space="preserve">po zakończeniu porównania został aktywowany przycisk </w:t>
       </w:r>
       <w:r>
         <w:rPr>
           <w:i/>
         </w:rPr>
-        <w:t>_response.txt</w:t>
-      </w:r>
-      <w:r>
-        <w:t>, w przeciwnym wypadku zostanie wyświetlony komunikat z błędem.</w:t>
-      </w:r>
-      <w:r>
-        <w:t xml:space="preserve"> Jest to plik z danymi wygenerowany przez program opisany w rozdziale 3.2. Po jego wybraniu w polu edycji zostanie wyświetlona ścieżka do tego pliku.</w:t>
-      </w:r>
-    </w:p>
-    <w:p>
-      <w:pPr>
-        <w:jc w:val="both"/>
-      </w:pPr>
-      <w:r>
-        <w:tab/>
-        <w:t xml:space="preserve">Następnie, aby otrzymać wykresy wyjściowe należy nacisnąć przycisk </w:t>
-      </w:r>
-      <w:proofErr w:type="spellStart"/>
-      <w:r>
-        <w:t>Compare</w:t>
-      </w:r>
-      <w:proofErr w:type="spellEnd"/>
-      <w:r>
-        <w:t xml:space="preserve">. Zostaną wtedy wyświetlone wykresy charakterystyk impulsowej (na lewym wykresie) i skokowej (na prawym wykresie). Na każdym z tych wykresów pojawią się </w:t>
-      </w:r>
-      <w:r>
-        <w:t>dwa przebiegi:</w:t>
-      </w:r>
-      <w:r>
-        <w:t xml:space="preserve"> w kolorze niebieskim dane obliczone oraz dane referencyjne w kolorze czerwonym. W przypadku braku pliku z transmitancją obiektu (na przykład w sytuacji gdy dane zbierane były z obiektu rzeczywistego) zostanie wyświetlony tylko wykres danych z pliku. Rysunek 3.11 przedstawia przykładowy fragment GUI po porównaniu wyników. Można na nim zauważyć, że </w:t>
-      </w:r>
-      <w:r>
-        <w:t xml:space="preserve">po zakończeniu porównania został aktywowany przycisk </w:t>
-      </w:r>
-      <w:proofErr w:type="spellStart"/>
+        <w:t>View plots of error</w:t>
+      </w:r>
+      <w:r>
+        <w:t xml:space="preserve"> oraz panel </w:t>
+      </w:r>
       <w:r>
         <w:rPr>
           <w:i/>
         </w:rPr>
-        <w:t>View</w:t>
-      </w:r>
-      <w:proofErr w:type="spellEnd"/>
-      <w:r>
-        <w:rPr>
-          <w:i/>
-        </w:rPr>
-        <w:t xml:space="preserve"> </w:t>
-      </w:r>
-      <w:proofErr w:type="spellStart"/>
-      <w:r>
-        <w:rPr>
-          <w:i/>
-        </w:rPr>
-        <w:t>plots</w:t>
-      </w:r>
-      <w:proofErr w:type="spellEnd"/>
-      <w:r>
-        <w:rPr>
-          <w:i/>
-        </w:rPr>
-        <w:t xml:space="preserve"> of </w:t>
-      </w:r>
-      <w:proofErr w:type="spellStart"/>
-      <w:r>
-        <w:rPr>
-          <w:i/>
-        </w:rPr>
-        <w:t>error</w:t>
-      </w:r>
-      <w:proofErr w:type="spellEnd"/>
-      <w:r>
-        <w:t xml:space="preserve"> oraz panel </w:t>
-      </w:r>
-      <w:proofErr w:type="spellStart"/>
-      <w:r>
-        <w:rPr>
-          <w:i/>
-        </w:rPr>
-        <w:t>Save</w:t>
-      </w:r>
-      <w:proofErr w:type="spellEnd"/>
-      <w:r>
-        <w:rPr>
-          <w:i/>
-        </w:rPr>
-        <w:t xml:space="preserve"> </w:t>
-      </w:r>
-      <w:proofErr w:type="spellStart"/>
-      <w:r>
-        <w:rPr>
-          <w:i/>
-        </w:rPr>
-        <w:t>figures</w:t>
-      </w:r>
-      <w:proofErr w:type="spellEnd"/>
-      <w:r>
-        <w:rPr>
-          <w:i/>
-        </w:rPr>
-        <w:t xml:space="preserve"> to file</w:t>
+        <w:t>Save figures to file</w:t>
       </w:r>
       <w:r>
         <w:t>.</w:t>
@@ -8684,31 +8108,7 @@
       </w:pPr>
       <w:r>
         <w:tab/>
-        <w:t xml:space="preserve">Na rysunku 3.11 widać, że wykres niebieski, czyli dane odczytane z pliku jest prawie niewidoczny pod wykresem czerwonym. Jest tak dla zdecydowanej większości danych wejściowych, ponieważ zastosowany algorytm wyznaczania charakterystyki impulsowej z wektorów sterowania i wyjścia obiektu jest bardzo dokładny. Z tego powodu wprowadzono opcję </w:t>
-      </w:r>
-      <w:proofErr w:type="spellStart"/>
-      <w:r>
-        <w:t>View</w:t>
-      </w:r>
-      <w:proofErr w:type="spellEnd"/>
-      <w:r>
-        <w:t xml:space="preserve"> </w:t>
-      </w:r>
-      <w:proofErr w:type="spellStart"/>
-      <w:r>
-        <w:t>plots</w:t>
-      </w:r>
-      <w:proofErr w:type="spellEnd"/>
-      <w:r>
-        <w:t xml:space="preserve"> of </w:t>
-      </w:r>
-      <w:proofErr w:type="spellStart"/>
-      <w:r>
-        <w:t>error</w:t>
-      </w:r>
-      <w:proofErr w:type="spellEnd"/>
-      <w:r>
-        <w:t xml:space="preserve">. Po wciśnięciu przycisku </w:t>
+        <w:t xml:space="preserve">Na rysunku 3.11 widać, że wykres niebieski, czyli dane odczytane z pliku jest prawie niewidoczny pod wykresem czerwonym. Jest tak dla zdecydowanej większości danych wejściowych, ponieważ zastosowany algorytm wyznaczania charakterystyki impulsowej z wektorów sterowania i wyjścia obiektu jest bardzo dokładny. Z tego powodu wprowadzono opcję View plots of error. Po wciśnięciu przycisku </w:t>
       </w:r>
       <w:r>
         <w:t>zostanie wyświetlony wykres pokazany na rysunku 3.12 oraz komunikat pokazany na rysunku 3.13. Na wykresach wyświetlony jest błąd pomiędzy charakterystyką obliczoną i referencyjną odpowiednio jak w głównym oknie GUI: po lewej stronie dla charakterystyki impulsowej, a po prawej stronie dla charakterystyki skokowej. Wykresy te są bardzo szybko zmienne dlatego ich głównym celem jest pokazanie rzędu</w:t>
@@ -8904,79 +8304,45 @@
       <w:r>
         <w:t xml:space="preserve">Panel </w:t>
       </w:r>
-      <w:proofErr w:type="spellStart"/>
       <w:r>
         <w:rPr>
           <w:i/>
         </w:rPr>
-        <w:t>Save</w:t>
-      </w:r>
-      <w:proofErr w:type="spellEnd"/>
+        <w:t>Save figures to file</w:t>
+      </w:r>
+      <w:r>
+        <w:t xml:space="preserve"> służy do zapisan</w:t>
+      </w:r>
+      <w:r>
+        <w:t xml:space="preserve">ia otrzymanych wykresu do pliku .fig lub .png, w zależności od pola wybranego w bloku. Opcja ta została dodana, ponieważ w interfejsie nie ma możliwości przybliżenia wykresu, w razie takiej konieczności można zapisać go jako </w:t>
+      </w:r>
+      <w:r>
+        <w:t>osobny wykres, który będzie można</w:t>
+      </w:r>
+      <w:r>
+        <w:t xml:space="preserve"> potem dowolnie przybliżać. Wykresy zos</w:t>
+      </w:r>
+      <w:r>
+        <w:t>taną zapisane w dwóch plikach o </w:t>
+      </w:r>
+      <w:r>
+        <w:t xml:space="preserve">nazwach </w:t>
+      </w:r>
       <w:r>
         <w:rPr>
           <w:i/>
         </w:rPr>
-        <w:t xml:space="preserve"> </w:t>
-      </w:r>
-      <w:proofErr w:type="spellStart"/>
+        <w:t>test_impulse</w:t>
+      </w:r>
+      <w:r>
+        <w:t xml:space="preserve"> i </w:t>
+      </w:r>
       <w:r>
         <w:rPr>
           <w:i/>
         </w:rPr>
-        <w:t>figures</w:t>
-      </w:r>
-      <w:proofErr w:type="spellEnd"/>
-      <w:r>
-        <w:rPr>
-          <w:i/>
-        </w:rPr>
-        <w:t xml:space="preserve"> to file</w:t>
-      </w:r>
-      <w:r>
-        <w:t xml:space="preserve"> służy do zapisan</w:t>
-      </w:r>
-      <w:r>
-        <w:t>ia otrzymanych wykresu do pliku .fig lub .</w:t>
-      </w:r>
-      <w:proofErr w:type="spellStart"/>
-      <w:r>
-        <w:t>png</w:t>
-      </w:r>
-      <w:proofErr w:type="spellEnd"/>
-      <w:r>
-        <w:t xml:space="preserve">, w zależności od pola wybranego w bloku. Opcja ta została dodana, ponieważ w interfejsie nie ma możliwości przybliżenia wykresu, w razie takiej konieczności można zapisać go jako </w:t>
-      </w:r>
-      <w:r>
-        <w:t>osobny wykres, który będzie można</w:t>
-      </w:r>
-      <w:r>
-        <w:t xml:space="preserve"> potem dowolnie przybliżać. Wykresy zos</w:t>
-      </w:r>
-      <w:r>
-        <w:t>taną zapisane w dwóch plikach o </w:t>
-      </w:r>
-      <w:r>
-        <w:t xml:space="preserve">nazwach </w:t>
-      </w:r>
-      <w:proofErr w:type="spellStart"/>
-      <w:r>
-        <w:rPr>
-          <w:i/>
-        </w:rPr>
-        <w:t>test_impulse</w:t>
-      </w:r>
-      <w:proofErr w:type="spellEnd"/>
-      <w:r>
-        <w:t xml:space="preserve"> i </w:t>
-      </w:r>
-      <w:proofErr w:type="spellStart"/>
-      <w:r>
-        <w:rPr>
-          <w:i/>
-        </w:rPr>
         <w:t>test_step</w:t>
       </w:r>
-      <w:proofErr w:type="spellEnd"/>
       <w:r>
         <w:t xml:space="preserve"> z odpowiednim</w:t>
       </w:r>
@@ -8997,7 +8363,7 @@
           <w:numId w:val="1"/>
         </w:numPr>
       </w:pPr>
-      <w:bookmarkStart w:id="6" w:name="_Toc440734103"/>
+      <w:bookmarkStart w:id="6" w:name="_Toc440809733"/>
       <w:r>
         <w:t>Eksperymenty</w:t>
       </w:r>
@@ -10172,14 +9538,12 @@
         <w:tab/>
         <w:t xml:space="preserve">Kolejny eksperyment został przeprowadzony dla sterowania typu </w:t>
       </w:r>
-      <w:proofErr w:type="spellStart"/>
       <w:r>
         <w:rPr>
           <w:i/>
         </w:rPr>
         <w:t>Variant</w:t>
       </w:r>
-      <w:proofErr w:type="spellEnd"/>
       <w:r>
         <w:t xml:space="preserve"> o wartości zadanej równej 4 i amplitudzie równej 2. Transmitancja ciągła obiektu to:</w:t>
       </w:r>
@@ -10948,7 +10312,7 @@
           <w:numId w:val="1"/>
         </w:numPr>
       </w:pPr>
-      <w:bookmarkStart w:id="7" w:name="_Toc440734104"/>
+      <w:bookmarkStart w:id="7" w:name="_Toc440809734"/>
       <w:r>
         <w:t>Podsumowanie</w:t>
       </w:r>
@@ -11096,14 +10460,12 @@
         </w:numPr>
         <w:jc w:val="both"/>
       </w:pPr>
-      <w:proofErr w:type="spellStart"/>
       <w:r>
         <w:rPr>
           <w:i/>
         </w:rPr>
         <w:t>test_tf.mat</w:t>
       </w:r>
-      <w:proofErr w:type="spellEnd"/>
       <w:r>
         <w:t xml:space="preserve"> – plik z transmitancją</w:t>
       </w:r>
@@ -11139,36 +10501,27 @@
         </w:numPr>
         <w:jc w:val="both"/>
       </w:pPr>
-      <w:proofErr w:type="spellStart"/>
       <w:r>
         <w:rPr>
           <w:i/>
         </w:rPr>
         <w:t>test_impulse.fig</w:t>
       </w:r>
-      <w:proofErr w:type="spellEnd"/>
       <w:r>
         <w:t>/</w:t>
       </w:r>
-      <w:proofErr w:type="spellStart"/>
       <w:r>
         <w:rPr>
           <w:i/>
         </w:rPr>
         <w:t>test_impulse.png</w:t>
       </w:r>
-      <w:proofErr w:type="spellEnd"/>
       <w:r>
         <w:t xml:space="preserve"> – wykres z porównaniem </w:t>
       </w:r>
       <w:r>
-        <w:t>obliczonej odpowiedzi impulsowej z referencyjną w formacie .fig lub .</w:t>
-      </w:r>
-      <w:proofErr w:type="spellStart"/>
-      <w:r>
-        <w:t>png</w:t>
-      </w:r>
-      <w:proofErr w:type="spellEnd"/>
+        <w:t>obliczonej odpowiedzi impulsowej z referencyjną w formacie .fig lub .png</w:t>
+      </w:r>
     </w:p>
     <w:p>
       <w:pPr>
@@ -11179,36 +10532,27 @@
         </w:numPr>
         <w:jc w:val="both"/>
       </w:pPr>
-      <w:proofErr w:type="spellStart"/>
       <w:r>
         <w:rPr>
           <w:i/>
         </w:rPr>
         <w:t>test_step.fig</w:t>
       </w:r>
-      <w:proofErr w:type="spellEnd"/>
       <w:r>
         <w:t>/</w:t>
       </w:r>
-      <w:proofErr w:type="spellStart"/>
       <w:r>
         <w:rPr>
           <w:i/>
         </w:rPr>
         <w:t>test_step.png</w:t>
       </w:r>
-      <w:proofErr w:type="spellEnd"/>
       <w:r>
         <w:t xml:space="preserve"> – wykres z porównaniem </w:t>
       </w:r>
       <w:r>
-        <w:t>obliczonej odpowiedzi skokowej z referencyjną w formacie .fig lub .</w:t>
-      </w:r>
-      <w:proofErr w:type="spellStart"/>
-      <w:r>
-        <w:t>png</w:t>
-      </w:r>
-      <w:proofErr w:type="spellEnd"/>
+        <w:t>obliczonej odpowiedzi skokowej z referencyjną w formacie .fig lub .png</w:t>
+      </w:r>
     </w:p>
     <w:p>
       <w:pPr>
@@ -11225,7 +10569,7 @@
       <w:r>
         <w:br w:type="column"/>
       </w:r>
-      <w:bookmarkStart w:id="8" w:name="_Toc440734105"/>
+      <w:bookmarkStart w:id="8" w:name="_Toc440809735"/>
       <w:r>
         <w:lastRenderedPageBreak/>
         <w:t>Literatura</w:t>
@@ -11293,7 +10637,7 @@
 
 <file path=word/endnotes.xml><?xml version="1.0" encoding="utf-8"?>
 <w:endnotes xmlns:ve="http://schemas.openxmlformats.org/markup-compatibility/2006" xmlns:o="urn:schemas-microsoft-com:office:office" xmlns:r="http://schemas.openxmlformats.org/officeDocument/2006/relationships" xmlns:m="http://schemas.openxmlformats.org/officeDocument/2006/math" xmlns:v="urn:schemas-microsoft-com:vml" xmlns:wp="http://schemas.openxmlformats.org/drawingml/2006/wordprocessingDrawing" xmlns:w10="urn:schemas-microsoft-com:office:word" xmlns:w="http://schemas.openxmlformats.org/wordprocessingml/2006/main" xmlns:wne="http://schemas.microsoft.com/office/word/2006/wordml">
-  <w:endnote w:type="separator" w:id="-1">
+  <w:endnote w:type="separator" w:id="0">
     <w:p>
       <w:pPr>
         <w:spacing w:after="0" w:line="240" w:lineRule="auto"/>
@@ -11303,7 +10647,7 @@
       </w:r>
     </w:p>
   </w:endnote>
-  <w:endnote w:type="continuationSeparator" w:id="0">
+  <w:endnote w:type="continuationSeparator" w:id="1">
     <w:p>
       <w:pPr>
         <w:spacing w:after="0" w:line="240" w:lineRule="auto"/>
@@ -11337,7 +10681,7 @@
             <w:rPr>
               <w:noProof/>
             </w:rPr>
-            <w:t>26</w:t>
+            <w:t>3</w:t>
           </w:r>
         </w:fldSimple>
       </w:p>
@@ -11367,7 +10711,7 @@
 
 <file path=word/footnotes.xml><?xml version="1.0" encoding="utf-8"?>
 <w:footnotes xmlns:ve="http://schemas.openxmlformats.org/markup-compatibility/2006" xmlns:o="urn:schemas-microsoft-com:office:office" xmlns:r="http://schemas.openxmlformats.org/officeDocument/2006/relationships" xmlns:m="http://schemas.openxmlformats.org/officeDocument/2006/math" xmlns:v="urn:schemas-microsoft-com:vml" xmlns:wp="http://schemas.openxmlformats.org/drawingml/2006/wordprocessingDrawing" xmlns:w10="urn:schemas-microsoft-com:office:word" xmlns:w="http://schemas.openxmlformats.org/wordprocessingml/2006/main" xmlns:wne="http://schemas.microsoft.com/office/word/2006/wordml">
-  <w:footnote w:type="separator" w:id="-1">
+  <w:footnote w:type="separator" w:id="0">
     <w:p>
       <w:pPr>
         <w:spacing w:after="0" w:line="240" w:lineRule="auto"/>
@@ -11377,7 +10721,7 @@
       </w:r>
     </w:p>
   </w:footnote>
-  <w:footnote w:type="continuationSeparator" w:id="0">
+  <w:footnote w:type="continuationSeparator" w:id="1">
     <w:p>
       <w:pPr>
         <w:spacing w:after="0" w:line="240" w:lineRule="auto"/>

</xml_diff>